<commit_message>
Tabela dos valores de diversidade alfa cap2
</commit_message>
<xml_diff>
--- a/tabela_valores_diversidades.docx
+++ b/tabela_valores_diversidades.docx
@@ -19,6 +19,7 @@
       <w:tblGrid>
         <w:gridCol w:w="2160"/>
         <w:gridCol w:w="2160"/>
+        <w:gridCol w:w="2160"/>
       </w:tblGrid>
       <w:tr>
         <w:trPr>
@@ -130,6 +131,60 @@
                 <w:szCs w:val="22"/>
                 <w:color w:val="000000"/>
               </w:rPr>
+              <w:t xml:space="preserve">Riqueza</w:t>
+            </w:r>
+          </w:p>
+        </w:tc>
+        <w:tc>
+          <w:tcPr>
+            <w:tcBorders>
+              <w:bottom w:val="single" w:sz="12" w:space="0" w:color="666666"/>
+              <w:top w:val="single" w:sz="12" w:space="0" w:color="666666"/>
+              <w:left w:val="none" w:sz="0" w:space="0" w:color="000000"/>
+              <w:right w:val="none" w:sz="0" w:space="0" w:color="000000"/>
+            </w:tcBorders>
+            <w:shd w:val="clear" w:color="auto" w:fill="FFFFFF"/>
+            <w:tcMar>
+              <w:top w:w="0" w:type="dxa"/>
+              <w:bottom w:w="0" w:type="dxa"/>
+              <w:left w:w="0" w:type="dxa"/>
+              <w:right w:w="0" w:type="dxa"/>
+            </w:tcMar>
+            <w:vAlign w:val="center"/>
+          </w:tcPr>
+          <w:p>
+            <w:pPr>
+              <w:jc w:val="center"/>
+              <w:pBdr>
+                <w:bottom w:val="none" w:sz="0" w:space="0" w:color="000000"/>
+                <w:top w:val="none" w:sz="0" w:space="0" w:color="000000"/>
+                <w:left w:val="none" w:sz="0" w:space="0" w:color="000000"/>
+                <w:right w:val="none" w:sz="0" w:space="0" w:color="000000"/>
+              </w:pBdr>
+              <w:spacing w:after="100" w:before="100" w:line="240"/>
+              <w:ind w:left="100" w:right="100" w:firstLine="0" w:firstLineChars="0"/>
+              <w:rPr>
+                <w:rFonts w:ascii="Arial" w:hAnsi="Arial" w:eastAsia="Arial" w:cs="Arial"/>
+                <w:i w:val="false"/>
+                <w:b w:val="false"/>
+                <w:u w:val="none"/>
+                <w:strike w:val="false"/>
+                <w:sz w:val="22"/>
+                <w:szCs w:val="22"/>
+                <w:color w:val="000000"/>
+              </w:rPr>
+            </w:pPr>
+            <w:r>
+              <w:rPr>
+                <w:rFonts w:ascii="Arial" w:hAnsi="Arial" w:eastAsia="Arial" w:cs="Arial"/>
+                <w:i w:val="false"/>
+                <w:b w:val="false"/>
+                <w:u w:val="none"/>
+                <w:strike w:val="false"/>
+                <w:sz w:val="22"/>
+                <w:szCs w:val="22"/>
+                <w:color w:val="000000"/>
+              </w:rPr>
               <w:t xml:space="preserve">Diversidade (Q = 1)</w:t>
             </w:r>
           </w:p>
@@ -244,6 +299,60 @@
                 <w:szCs w:val="22"/>
                 <w:color w:val="000000"/>
               </w:rPr>
+              <w:t xml:space="preserve">4</w:t>
+            </w:r>
+          </w:p>
+        </w:tc>
+        <w:tc>
+          <w:tcPr>
+            <w:tcBorders>
+              <w:bottom w:val="none" w:sz="0" w:space="0" w:color="000000"/>
+              <w:top w:val="single" w:sz="12" w:space="0" w:color="666666"/>
+              <w:left w:val="none" w:sz="0" w:space="0" w:color="000000"/>
+              <w:right w:val="none" w:sz="0" w:space="0" w:color="000000"/>
+            </w:tcBorders>
+            <w:shd w:val="clear" w:color="auto" w:fill="FFFFFF"/>
+            <w:tcMar>
+              <w:top w:w="0" w:type="dxa"/>
+              <w:bottom w:w="0" w:type="dxa"/>
+              <w:left w:w="0" w:type="dxa"/>
+              <w:right w:w="0" w:type="dxa"/>
+            </w:tcMar>
+            <w:vAlign w:val="center"/>
+          </w:tcPr>
+          <w:p>
+            <w:pPr>
+              <w:jc w:val="center"/>
+              <w:pBdr>
+                <w:bottom w:val="none" w:sz="0" w:space="0" w:color="000000"/>
+                <w:top w:val="none" w:sz="0" w:space="0" w:color="000000"/>
+                <w:left w:val="none" w:sz="0" w:space="0" w:color="000000"/>
+                <w:right w:val="none" w:sz="0" w:space="0" w:color="000000"/>
+              </w:pBdr>
+              <w:spacing w:after="100" w:before="100" w:line="240"/>
+              <w:ind w:left="100" w:right="100" w:firstLine="0" w:firstLineChars="0"/>
+              <w:rPr>
+                <w:rFonts w:ascii="Arial" w:hAnsi="Arial" w:eastAsia="Arial" w:cs="Arial"/>
+                <w:i w:val="false"/>
+                <w:b w:val="false"/>
+                <w:u w:val="none"/>
+                <w:strike w:val="false"/>
+                <w:sz w:val="22"/>
+                <w:szCs w:val="22"/>
+                <w:color w:val="000000"/>
+              </w:rPr>
+            </w:pPr>
+            <w:r>
+              <w:rPr>
+                <w:rFonts w:ascii="Arial" w:hAnsi="Arial" w:eastAsia="Arial" w:cs="Arial"/>
+                <w:i w:val="false"/>
+                <w:b w:val="false"/>
+                <w:u w:val="none"/>
+                <w:strike w:val="false"/>
+                <w:sz w:val="22"/>
+                <w:szCs w:val="22"/>
+                <w:color w:val="000000"/>
+              </w:rPr>
               <w:t xml:space="preserve">3.33</w:t>
             </w:r>
           </w:p>
@@ -358,6 +467,60 @@
                 <w:szCs w:val="22"/>
                 <w:color w:val="000000"/>
               </w:rPr>
+              <w:t xml:space="preserve">5</w:t>
+            </w:r>
+          </w:p>
+        </w:tc>
+        <w:tc>
+          <w:tcPr>
+            <w:tcBorders>
+              <w:bottom w:val="none" w:sz="0" w:space="0" w:color="000000"/>
+              <w:top w:val="none" w:sz="0" w:space="0" w:color="000000"/>
+              <w:left w:val="none" w:sz="0" w:space="0" w:color="000000"/>
+              <w:right w:val="none" w:sz="0" w:space="0" w:color="000000"/>
+            </w:tcBorders>
+            <w:shd w:val="clear" w:color="auto" w:fill="FFFFFF"/>
+            <w:tcMar>
+              <w:top w:w="0" w:type="dxa"/>
+              <w:bottom w:w="0" w:type="dxa"/>
+              <w:left w:w="0" w:type="dxa"/>
+              <w:right w:w="0" w:type="dxa"/>
+            </w:tcMar>
+            <w:vAlign w:val="center"/>
+          </w:tcPr>
+          <w:p>
+            <w:pPr>
+              <w:jc w:val="center"/>
+              <w:pBdr>
+                <w:bottom w:val="none" w:sz="0" w:space="0" w:color="000000"/>
+                <w:top w:val="none" w:sz="0" w:space="0" w:color="000000"/>
+                <w:left w:val="none" w:sz="0" w:space="0" w:color="000000"/>
+                <w:right w:val="none" w:sz="0" w:space="0" w:color="000000"/>
+              </w:pBdr>
+              <w:spacing w:after="100" w:before="100" w:line="240"/>
+              <w:ind w:left="100" w:right="100" w:firstLine="0" w:firstLineChars="0"/>
+              <w:rPr>
+                <w:rFonts w:ascii="Arial" w:hAnsi="Arial" w:eastAsia="Arial" w:cs="Arial"/>
+                <w:i w:val="false"/>
+                <w:b w:val="false"/>
+                <w:u w:val="none"/>
+                <w:strike w:val="false"/>
+                <w:sz w:val="22"/>
+                <w:szCs w:val="22"/>
+                <w:color w:val="000000"/>
+              </w:rPr>
+            </w:pPr>
+            <w:r>
+              <w:rPr>
+                <w:rFonts w:ascii="Arial" w:hAnsi="Arial" w:eastAsia="Arial" w:cs="Arial"/>
+                <w:i w:val="false"/>
+                <w:b w:val="false"/>
+                <w:u w:val="none"/>
+                <w:strike w:val="false"/>
+                <w:sz w:val="22"/>
+                <w:szCs w:val="22"/>
+                <w:color w:val="000000"/>
+              </w:rPr>
               <w:t xml:space="preserve">3.54</w:t>
             </w:r>
           </w:p>
@@ -472,6 +635,60 @@
                 <w:szCs w:val="22"/>
                 <w:color w:val="000000"/>
               </w:rPr>
+              <w:t xml:space="preserve">4</w:t>
+            </w:r>
+          </w:p>
+        </w:tc>
+        <w:tc>
+          <w:tcPr>
+            <w:tcBorders>
+              <w:bottom w:val="none" w:sz="0" w:space="0" w:color="000000"/>
+              <w:top w:val="none" w:sz="0" w:space="0" w:color="000000"/>
+              <w:left w:val="none" w:sz="0" w:space="0" w:color="000000"/>
+              <w:right w:val="none" w:sz="0" w:space="0" w:color="000000"/>
+            </w:tcBorders>
+            <w:shd w:val="clear" w:color="auto" w:fill="FFFFFF"/>
+            <w:tcMar>
+              <w:top w:w="0" w:type="dxa"/>
+              <w:bottom w:w="0" w:type="dxa"/>
+              <w:left w:w="0" w:type="dxa"/>
+              <w:right w:w="0" w:type="dxa"/>
+            </w:tcMar>
+            <w:vAlign w:val="center"/>
+          </w:tcPr>
+          <w:p>
+            <w:pPr>
+              <w:jc w:val="center"/>
+              <w:pBdr>
+                <w:bottom w:val="none" w:sz="0" w:space="0" w:color="000000"/>
+                <w:top w:val="none" w:sz="0" w:space="0" w:color="000000"/>
+                <w:left w:val="none" w:sz="0" w:space="0" w:color="000000"/>
+                <w:right w:val="none" w:sz="0" w:space="0" w:color="000000"/>
+              </w:pBdr>
+              <w:spacing w:after="100" w:before="100" w:line="240"/>
+              <w:ind w:left="100" w:right="100" w:firstLine="0" w:firstLineChars="0"/>
+              <w:rPr>
+                <w:rFonts w:ascii="Arial" w:hAnsi="Arial" w:eastAsia="Arial" w:cs="Arial"/>
+                <w:i w:val="false"/>
+                <w:b w:val="false"/>
+                <w:u w:val="none"/>
+                <w:strike w:val="false"/>
+                <w:sz w:val="22"/>
+                <w:szCs w:val="22"/>
+                <w:color w:val="000000"/>
+              </w:rPr>
+            </w:pPr>
+            <w:r>
+              <w:rPr>
+                <w:rFonts w:ascii="Arial" w:hAnsi="Arial" w:eastAsia="Arial" w:cs="Arial"/>
+                <w:i w:val="false"/>
+                <w:b w:val="false"/>
+                <w:u w:val="none"/>
+                <w:strike w:val="false"/>
+                <w:sz w:val="22"/>
+                <w:szCs w:val="22"/>
+                <w:color w:val="000000"/>
+              </w:rPr>
               <w:t xml:space="preserve">2.80</w:t>
             </w:r>
           </w:p>
@@ -586,6 +803,60 @@
                 <w:szCs w:val="22"/>
                 <w:color w:val="000000"/>
               </w:rPr>
+              <w:t xml:space="preserve">5</w:t>
+            </w:r>
+          </w:p>
+        </w:tc>
+        <w:tc>
+          <w:tcPr>
+            <w:tcBorders>
+              <w:bottom w:val="none" w:sz="0" w:space="0" w:color="000000"/>
+              <w:top w:val="none" w:sz="0" w:space="0" w:color="000000"/>
+              <w:left w:val="none" w:sz="0" w:space="0" w:color="000000"/>
+              <w:right w:val="none" w:sz="0" w:space="0" w:color="000000"/>
+            </w:tcBorders>
+            <w:shd w:val="clear" w:color="auto" w:fill="FFFFFF"/>
+            <w:tcMar>
+              <w:top w:w="0" w:type="dxa"/>
+              <w:bottom w:w="0" w:type="dxa"/>
+              <w:left w:w="0" w:type="dxa"/>
+              <w:right w:w="0" w:type="dxa"/>
+            </w:tcMar>
+            <w:vAlign w:val="center"/>
+          </w:tcPr>
+          <w:p>
+            <w:pPr>
+              <w:jc w:val="center"/>
+              <w:pBdr>
+                <w:bottom w:val="none" w:sz="0" w:space="0" w:color="000000"/>
+                <w:top w:val="none" w:sz="0" w:space="0" w:color="000000"/>
+                <w:left w:val="none" w:sz="0" w:space="0" w:color="000000"/>
+                <w:right w:val="none" w:sz="0" w:space="0" w:color="000000"/>
+              </w:pBdr>
+              <w:spacing w:after="100" w:before="100" w:line="240"/>
+              <w:ind w:left="100" w:right="100" w:firstLine="0" w:firstLineChars="0"/>
+              <w:rPr>
+                <w:rFonts w:ascii="Arial" w:hAnsi="Arial" w:eastAsia="Arial" w:cs="Arial"/>
+                <w:i w:val="false"/>
+                <w:b w:val="false"/>
+                <w:u w:val="none"/>
+                <w:strike w:val="false"/>
+                <w:sz w:val="22"/>
+                <w:szCs w:val="22"/>
+                <w:color w:val="000000"/>
+              </w:rPr>
+            </w:pPr>
+            <w:r>
+              <w:rPr>
+                <w:rFonts w:ascii="Arial" w:hAnsi="Arial" w:eastAsia="Arial" w:cs="Arial"/>
+                <w:i w:val="false"/>
+                <w:b w:val="false"/>
+                <w:u w:val="none"/>
+                <w:strike w:val="false"/>
+                <w:sz w:val="22"/>
+                <w:szCs w:val="22"/>
+                <w:color w:val="000000"/>
+              </w:rPr>
               <w:t xml:space="preserve">3.81</w:t>
             </w:r>
           </w:p>
@@ -700,6 +971,60 @@
                 <w:szCs w:val="22"/>
                 <w:color w:val="000000"/>
               </w:rPr>
+              <w:t xml:space="preserve">4</w:t>
+            </w:r>
+          </w:p>
+        </w:tc>
+        <w:tc>
+          <w:tcPr>
+            <w:tcBorders>
+              <w:bottom w:val="none" w:sz="0" w:space="0" w:color="000000"/>
+              <w:top w:val="none" w:sz="0" w:space="0" w:color="000000"/>
+              <w:left w:val="none" w:sz="0" w:space="0" w:color="000000"/>
+              <w:right w:val="none" w:sz="0" w:space="0" w:color="000000"/>
+            </w:tcBorders>
+            <w:shd w:val="clear" w:color="auto" w:fill="FFFFFF"/>
+            <w:tcMar>
+              <w:top w:w="0" w:type="dxa"/>
+              <w:bottom w:w="0" w:type="dxa"/>
+              <w:left w:w="0" w:type="dxa"/>
+              <w:right w:w="0" w:type="dxa"/>
+            </w:tcMar>
+            <w:vAlign w:val="center"/>
+          </w:tcPr>
+          <w:p>
+            <w:pPr>
+              <w:jc w:val="center"/>
+              <w:pBdr>
+                <w:bottom w:val="none" w:sz="0" w:space="0" w:color="000000"/>
+                <w:top w:val="none" w:sz="0" w:space="0" w:color="000000"/>
+                <w:left w:val="none" w:sz="0" w:space="0" w:color="000000"/>
+                <w:right w:val="none" w:sz="0" w:space="0" w:color="000000"/>
+              </w:pBdr>
+              <w:spacing w:after="100" w:before="100" w:line="240"/>
+              <w:ind w:left="100" w:right="100" w:firstLine="0" w:firstLineChars="0"/>
+              <w:rPr>
+                <w:rFonts w:ascii="Arial" w:hAnsi="Arial" w:eastAsia="Arial" w:cs="Arial"/>
+                <w:i w:val="false"/>
+                <w:b w:val="false"/>
+                <w:u w:val="none"/>
+                <w:strike w:val="false"/>
+                <w:sz w:val="22"/>
+                <w:szCs w:val="22"/>
+                <w:color w:val="000000"/>
+              </w:rPr>
+            </w:pPr>
+            <w:r>
+              <w:rPr>
+                <w:rFonts w:ascii="Arial" w:hAnsi="Arial" w:eastAsia="Arial" w:cs="Arial"/>
+                <w:i w:val="false"/>
+                <w:b w:val="false"/>
+                <w:u w:val="none"/>
+                <w:strike w:val="false"/>
+                <w:sz w:val="22"/>
+                <w:szCs w:val="22"/>
+                <w:color w:val="000000"/>
+              </w:rPr>
               <w:t xml:space="preserve">2.69</w:t>
             </w:r>
           </w:p>
@@ -814,6 +1139,60 @@
                 <w:szCs w:val="22"/>
                 <w:color w:val="000000"/>
               </w:rPr>
+              <w:t xml:space="preserve">4</w:t>
+            </w:r>
+          </w:p>
+        </w:tc>
+        <w:tc>
+          <w:tcPr>
+            <w:tcBorders>
+              <w:bottom w:val="none" w:sz="0" w:space="0" w:color="000000"/>
+              <w:top w:val="none" w:sz="0" w:space="0" w:color="000000"/>
+              <w:left w:val="none" w:sz="0" w:space="0" w:color="000000"/>
+              <w:right w:val="none" w:sz="0" w:space="0" w:color="000000"/>
+            </w:tcBorders>
+            <w:shd w:val="clear" w:color="auto" w:fill="FFFFFF"/>
+            <w:tcMar>
+              <w:top w:w="0" w:type="dxa"/>
+              <w:bottom w:w="0" w:type="dxa"/>
+              <w:left w:w="0" w:type="dxa"/>
+              <w:right w:w="0" w:type="dxa"/>
+            </w:tcMar>
+            <w:vAlign w:val="center"/>
+          </w:tcPr>
+          <w:p>
+            <w:pPr>
+              <w:jc w:val="center"/>
+              <w:pBdr>
+                <w:bottom w:val="none" w:sz="0" w:space="0" w:color="000000"/>
+                <w:top w:val="none" w:sz="0" w:space="0" w:color="000000"/>
+                <w:left w:val="none" w:sz="0" w:space="0" w:color="000000"/>
+                <w:right w:val="none" w:sz="0" w:space="0" w:color="000000"/>
+              </w:pBdr>
+              <w:spacing w:after="100" w:before="100" w:line="240"/>
+              <w:ind w:left="100" w:right="100" w:firstLine="0" w:firstLineChars="0"/>
+              <w:rPr>
+                <w:rFonts w:ascii="Arial" w:hAnsi="Arial" w:eastAsia="Arial" w:cs="Arial"/>
+                <w:i w:val="false"/>
+                <w:b w:val="false"/>
+                <w:u w:val="none"/>
+                <w:strike w:val="false"/>
+                <w:sz w:val="22"/>
+                <w:szCs w:val="22"/>
+                <w:color w:val="000000"/>
+              </w:rPr>
+            </w:pPr>
+            <w:r>
+              <w:rPr>
+                <w:rFonts w:ascii="Arial" w:hAnsi="Arial" w:eastAsia="Arial" w:cs="Arial"/>
+                <w:i w:val="false"/>
+                <w:b w:val="false"/>
+                <w:u w:val="none"/>
+                <w:strike w:val="false"/>
+                <w:sz w:val="22"/>
+                <w:szCs w:val="22"/>
+                <w:color w:val="000000"/>
+              </w:rPr>
               <w:t xml:space="preserve">3.11</w:t>
             </w:r>
           </w:p>
@@ -928,6 +1307,60 @@
                 <w:szCs w:val="22"/>
                 <w:color w:val="000000"/>
               </w:rPr>
+              <w:t xml:space="preserve">5</w:t>
+            </w:r>
+          </w:p>
+        </w:tc>
+        <w:tc>
+          <w:tcPr>
+            <w:tcBorders>
+              <w:bottom w:val="none" w:sz="0" w:space="0" w:color="000000"/>
+              <w:top w:val="none" w:sz="0" w:space="0" w:color="000000"/>
+              <w:left w:val="none" w:sz="0" w:space="0" w:color="000000"/>
+              <w:right w:val="none" w:sz="0" w:space="0" w:color="000000"/>
+            </w:tcBorders>
+            <w:shd w:val="clear" w:color="auto" w:fill="FFFFFF"/>
+            <w:tcMar>
+              <w:top w:w="0" w:type="dxa"/>
+              <w:bottom w:w="0" w:type="dxa"/>
+              <w:left w:w="0" w:type="dxa"/>
+              <w:right w:w="0" w:type="dxa"/>
+            </w:tcMar>
+            <w:vAlign w:val="center"/>
+          </w:tcPr>
+          <w:p>
+            <w:pPr>
+              <w:jc w:val="center"/>
+              <w:pBdr>
+                <w:bottom w:val="none" w:sz="0" w:space="0" w:color="000000"/>
+                <w:top w:val="none" w:sz="0" w:space="0" w:color="000000"/>
+                <w:left w:val="none" w:sz="0" w:space="0" w:color="000000"/>
+                <w:right w:val="none" w:sz="0" w:space="0" w:color="000000"/>
+              </w:pBdr>
+              <w:spacing w:after="100" w:before="100" w:line="240"/>
+              <w:ind w:left="100" w:right="100" w:firstLine="0" w:firstLineChars="0"/>
+              <w:rPr>
+                <w:rFonts w:ascii="Arial" w:hAnsi="Arial" w:eastAsia="Arial" w:cs="Arial"/>
+                <w:i w:val="false"/>
+                <w:b w:val="false"/>
+                <w:u w:val="none"/>
+                <w:strike w:val="false"/>
+                <w:sz w:val="22"/>
+                <w:szCs w:val="22"/>
+                <w:color w:val="000000"/>
+              </w:rPr>
+            </w:pPr>
+            <w:r>
+              <w:rPr>
+                <w:rFonts w:ascii="Arial" w:hAnsi="Arial" w:eastAsia="Arial" w:cs="Arial"/>
+                <w:i w:val="false"/>
+                <w:b w:val="false"/>
+                <w:u w:val="none"/>
+                <w:strike w:val="false"/>
+                <w:sz w:val="22"/>
+                <w:szCs w:val="22"/>
+                <w:color w:val="000000"/>
+              </w:rPr>
               <w:t xml:space="preserve">4.07</w:t>
             </w:r>
           </w:p>
@@ -1042,6 +1475,60 @@
                 <w:szCs w:val="22"/>
                 <w:color w:val="000000"/>
               </w:rPr>
+              <w:t xml:space="preserve">4</w:t>
+            </w:r>
+          </w:p>
+        </w:tc>
+        <w:tc>
+          <w:tcPr>
+            <w:tcBorders>
+              <w:bottom w:val="none" w:sz="0" w:space="0" w:color="000000"/>
+              <w:top w:val="none" w:sz="0" w:space="0" w:color="000000"/>
+              <w:left w:val="none" w:sz="0" w:space="0" w:color="000000"/>
+              <w:right w:val="none" w:sz="0" w:space="0" w:color="000000"/>
+            </w:tcBorders>
+            <w:shd w:val="clear" w:color="auto" w:fill="FFFFFF"/>
+            <w:tcMar>
+              <w:top w:w="0" w:type="dxa"/>
+              <w:bottom w:w="0" w:type="dxa"/>
+              <w:left w:w="0" w:type="dxa"/>
+              <w:right w:w="0" w:type="dxa"/>
+            </w:tcMar>
+            <w:vAlign w:val="center"/>
+          </w:tcPr>
+          <w:p>
+            <w:pPr>
+              <w:jc w:val="center"/>
+              <w:pBdr>
+                <w:bottom w:val="none" w:sz="0" w:space="0" w:color="000000"/>
+                <w:top w:val="none" w:sz="0" w:space="0" w:color="000000"/>
+                <w:left w:val="none" w:sz="0" w:space="0" w:color="000000"/>
+                <w:right w:val="none" w:sz="0" w:space="0" w:color="000000"/>
+              </w:pBdr>
+              <w:spacing w:after="100" w:before="100" w:line="240"/>
+              <w:ind w:left="100" w:right="100" w:firstLine="0" w:firstLineChars="0"/>
+              <w:rPr>
+                <w:rFonts w:ascii="Arial" w:hAnsi="Arial" w:eastAsia="Arial" w:cs="Arial"/>
+                <w:i w:val="false"/>
+                <w:b w:val="false"/>
+                <w:u w:val="none"/>
+                <w:strike w:val="false"/>
+                <w:sz w:val="22"/>
+                <w:szCs w:val="22"/>
+                <w:color w:val="000000"/>
+              </w:rPr>
+            </w:pPr>
+            <w:r>
+              <w:rPr>
+                <w:rFonts w:ascii="Arial" w:hAnsi="Arial" w:eastAsia="Arial" w:cs="Arial"/>
+                <w:i w:val="false"/>
+                <w:b w:val="false"/>
+                <w:u w:val="none"/>
+                <w:strike w:val="false"/>
+                <w:sz w:val="22"/>
+                <w:szCs w:val="22"/>
+                <w:color w:val="000000"/>
+              </w:rPr>
               <w:t xml:space="preserve">3.14</w:t>
             </w:r>
           </w:p>
@@ -1156,6 +1643,60 @@
                 <w:szCs w:val="22"/>
                 <w:color w:val="000000"/>
               </w:rPr>
+              <w:t xml:space="preserve">5</w:t>
+            </w:r>
+          </w:p>
+        </w:tc>
+        <w:tc>
+          <w:tcPr>
+            <w:tcBorders>
+              <w:bottom w:val="none" w:sz="0" w:space="0" w:color="000000"/>
+              <w:top w:val="none" w:sz="0" w:space="0" w:color="000000"/>
+              <w:left w:val="none" w:sz="0" w:space="0" w:color="000000"/>
+              <w:right w:val="none" w:sz="0" w:space="0" w:color="000000"/>
+            </w:tcBorders>
+            <w:shd w:val="clear" w:color="auto" w:fill="FFFFFF"/>
+            <w:tcMar>
+              <w:top w:w="0" w:type="dxa"/>
+              <w:bottom w:w="0" w:type="dxa"/>
+              <w:left w:w="0" w:type="dxa"/>
+              <w:right w:w="0" w:type="dxa"/>
+            </w:tcMar>
+            <w:vAlign w:val="center"/>
+          </w:tcPr>
+          <w:p>
+            <w:pPr>
+              <w:jc w:val="center"/>
+              <w:pBdr>
+                <w:bottom w:val="none" w:sz="0" w:space="0" w:color="000000"/>
+                <w:top w:val="none" w:sz="0" w:space="0" w:color="000000"/>
+                <w:left w:val="none" w:sz="0" w:space="0" w:color="000000"/>
+                <w:right w:val="none" w:sz="0" w:space="0" w:color="000000"/>
+              </w:pBdr>
+              <w:spacing w:after="100" w:before="100" w:line="240"/>
+              <w:ind w:left="100" w:right="100" w:firstLine="0" w:firstLineChars="0"/>
+              <w:rPr>
+                <w:rFonts w:ascii="Arial" w:hAnsi="Arial" w:eastAsia="Arial" w:cs="Arial"/>
+                <w:i w:val="false"/>
+                <w:b w:val="false"/>
+                <w:u w:val="none"/>
+                <w:strike w:val="false"/>
+                <w:sz w:val="22"/>
+                <w:szCs w:val="22"/>
+                <w:color w:val="000000"/>
+              </w:rPr>
+            </w:pPr>
+            <w:r>
+              <w:rPr>
+                <w:rFonts w:ascii="Arial" w:hAnsi="Arial" w:eastAsia="Arial" w:cs="Arial"/>
+                <w:i w:val="false"/>
+                <w:b w:val="false"/>
+                <w:u w:val="none"/>
+                <w:strike w:val="false"/>
+                <w:sz w:val="22"/>
+                <w:szCs w:val="22"/>
+                <w:color w:val="000000"/>
+              </w:rPr>
               <w:t xml:space="preserve">3.28</w:t>
             </w:r>
           </w:p>
@@ -1270,6 +1811,60 @@
                 <w:szCs w:val="22"/>
                 <w:color w:val="000000"/>
               </w:rPr>
+              <w:t xml:space="preserve">6</w:t>
+            </w:r>
+          </w:p>
+        </w:tc>
+        <w:tc>
+          <w:tcPr>
+            <w:tcBorders>
+              <w:bottom w:val="none" w:sz="0" w:space="0" w:color="000000"/>
+              <w:top w:val="none" w:sz="0" w:space="0" w:color="000000"/>
+              <w:left w:val="none" w:sz="0" w:space="0" w:color="000000"/>
+              <w:right w:val="none" w:sz="0" w:space="0" w:color="000000"/>
+            </w:tcBorders>
+            <w:shd w:val="clear" w:color="auto" w:fill="FFFFFF"/>
+            <w:tcMar>
+              <w:top w:w="0" w:type="dxa"/>
+              <w:bottom w:w="0" w:type="dxa"/>
+              <w:left w:w="0" w:type="dxa"/>
+              <w:right w:w="0" w:type="dxa"/>
+            </w:tcMar>
+            <w:vAlign w:val="center"/>
+          </w:tcPr>
+          <w:p>
+            <w:pPr>
+              <w:jc w:val="center"/>
+              <w:pBdr>
+                <w:bottom w:val="none" w:sz="0" w:space="0" w:color="000000"/>
+                <w:top w:val="none" w:sz="0" w:space="0" w:color="000000"/>
+                <w:left w:val="none" w:sz="0" w:space="0" w:color="000000"/>
+                <w:right w:val="none" w:sz="0" w:space="0" w:color="000000"/>
+              </w:pBdr>
+              <w:spacing w:after="100" w:before="100" w:line="240"/>
+              <w:ind w:left="100" w:right="100" w:firstLine="0" w:firstLineChars="0"/>
+              <w:rPr>
+                <w:rFonts w:ascii="Arial" w:hAnsi="Arial" w:eastAsia="Arial" w:cs="Arial"/>
+                <w:i w:val="false"/>
+                <w:b w:val="false"/>
+                <w:u w:val="none"/>
+                <w:strike w:val="false"/>
+                <w:sz w:val="22"/>
+                <w:szCs w:val="22"/>
+                <w:color w:val="000000"/>
+              </w:rPr>
+            </w:pPr>
+            <w:r>
+              <w:rPr>
+                <w:rFonts w:ascii="Arial" w:hAnsi="Arial" w:eastAsia="Arial" w:cs="Arial"/>
+                <w:i w:val="false"/>
+                <w:b w:val="false"/>
+                <w:u w:val="none"/>
+                <w:strike w:val="false"/>
+                <w:sz w:val="22"/>
+                <w:szCs w:val="22"/>
+                <w:color w:val="000000"/>
+              </w:rPr>
               <w:t xml:space="preserve">3.32</w:t>
             </w:r>
           </w:p>
@@ -1331,6 +1926,60 @@
                 <w:color w:val="000000"/>
               </w:rPr>
               <w:t xml:space="preserve">T3P2</w:t>
+            </w:r>
+          </w:p>
+        </w:tc>
+        <w:tc>
+          <w:tcPr>
+            <w:tcBorders>
+              <w:bottom w:val="single" w:sz="12" w:space="0" w:color="666666"/>
+              <w:top w:val="none" w:sz="0" w:space="0" w:color="000000"/>
+              <w:left w:val="none" w:sz="0" w:space="0" w:color="000000"/>
+              <w:right w:val="none" w:sz="0" w:space="0" w:color="000000"/>
+            </w:tcBorders>
+            <w:shd w:val="clear" w:color="auto" w:fill="FFFFFF"/>
+            <w:tcMar>
+              <w:top w:w="0" w:type="dxa"/>
+              <w:bottom w:w="0" w:type="dxa"/>
+              <w:left w:w="0" w:type="dxa"/>
+              <w:right w:w="0" w:type="dxa"/>
+            </w:tcMar>
+            <w:vAlign w:val="center"/>
+          </w:tcPr>
+          <w:p>
+            <w:pPr>
+              <w:jc w:val="center"/>
+              <w:pBdr>
+                <w:bottom w:val="none" w:sz="0" w:space="0" w:color="000000"/>
+                <w:top w:val="none" w:sz="0" w:space="0" w:color="000000"/>
+                <w:left w:val="none" w:sz="0" w:space="0" w:color="000000"/>
+                <w:right w:val="none" w:sz="0" w:space="0" w:color="000000"/>
+              </w:pBdr>
+              <w:spacing w:after="100" w:before="100" w:line="240"/>
+              <w:ind w:left="100" w:right="100" w:firstLine="0" w:firstLineChars="0"/>
+              <w:rPr>
+                <w:rFonts w:ascii="Arial" w:hAnsi="Arial" w:eastAsia="Arial" w:cs="Arial"/>
+                <w:i w:val="false"/>
+                <w:b w:val="false"/>
+                <w:u w:val="none"/>
+                <w:strike w:val="false"/>
+                <w:sz w:val="22"/>
+                <w:szCs w:val="22"/>
+                <w:color w:val="000000"/>
+              </w:rPr>
+            </w:pPr>
+            <w:r>
+              <w:rPr>
+                <w:rFonts w:ascii="Arial" w:hAnsi="Arial" w:eastAsia="Arial" w:cs="Arial"/>
+                <w:i w:val="false"/>
+                <w:b w:val="false"/>
+                <w:u w:val="none"/>
+                <w:strike w:val="false"/>
+                <w:sz w:val="22"/>
+                <w:szCs w:val="22"/>
+                <w:color w:val="000000"/>
+              </w:rPr>
+              <w:t xml:space="preserve">4</w:t>
             </w:r>
           </w:p>
         </w:tc>

</xml_diff>